<commit_message>
new resume file - docx
</commit_message>
<xml_diff>
--- a/files/gefen_bar_resume.docx
+++ b/files/gefen_bar_resume.docx
@@ -91,6 +91,18 @@
         </w:rPr>
         <w:t xml:space="preserve">gefenbar23@gmail.com | linkedin.com/in/gefen-bar | gefenbar.netlify.app </w:t>
       </w:r>
+      <w:r>
+        <w:rPr>
+          <w:rtl w:val="0"/>
+        </w:rPr>
+      </w:r>
+    </w:p>
+    <w:p>
+      <w:pPr>
+        <w:spacing w:after="0" w:before="0" w:lineRule="auto"/>
+        <w:jc w:val="center"/>
+        <w:rPr/>
+      </w:pPr>
       <w:r>
         <w:rPr>
           <w:rtl w:val="0"/>

</xml_diff>